<commit_message>
Fix rand_select using our_select in recursion :cactus:
</commit_message>
<xml_diff>
--- a/Challenge1 Report.docx
+++ b/Challenge1 Report.docx
@@ -101,23 +101,7 @@
           <w:b/>
           <w:bCs/>
         </w:rPr>
-        <w:t>“Implement the deterministic algorithm for the Select-</w:t>
-      </w:r>
-      <w:proofErr w:type="spellStart"/>
-      <w:r>
-        <w:rPr>
-          <w:b/>
-          <w:bCs/>
-        </w:rPr>
-        <w:t>ith</w:t>
-      </w:r>
-      <w:proofErr w:type="spellEnd"/>
-      <w:r>
-        <w:rPr>
-          <w:b/>
-          <w:bCs/>
-        </w:rPr>
-        <w:t xml:space="preserve"> problem”</w:t>
+        <w:t>“Implement the deterministic algorithm for the Select-ith problem”</w:t>
       </w:r>
       <w:bookmarkStart w:id="0" w:name="_Hlk180250753"/>
       <w:bookmarkEnd w:id="0"/>
@@ -203,19 +187,8 @@
           <w:sz w:val="22"/>
           <w:szCs w:val="22"/>
         </w:rPr>
-        <w:t xml:space="preserve"> and Federico </w:t>
-      </w:r>
-      <w:proofErr w:type="spellStart"/>
-      <w:r>
-        <w:rPr>
-          <w:rFonts w:asciiTheme="minorHAnsi" w:eastAsiaTheme="minorHAnsi" w:hAnsiTheme="minorHAnsi" w:cstheme="minorBidi"/>
-          <w:color w:val="auto"/>
-          <w:sz w:val="22"/>
-          <w:szCs w:val="22"/>
-        </w:rPr>
-        <w:t>Saccani</w:t>
-      </w:r>
-      <w:proofErr w:type="spellEnd"/>
+        <w:t xml:space="preserve"> and Federico Saccani</w:t>
+      </w:r>
       <w:r>
         <w:rPr>
           <w:rFonts w:asciiTheme="minorHAnsi" w:eastAsiaTheme="minorHAnsi" w:hAnsiTheme="minorHAnsi" w:cstheme="minorBidi"/>
@@ -395,15 +368,7 @@
         <w:t xml:space="preserve"> the correctness, we perform a </w:t>
       </w:r>
       <w:r>
-        <w:t xml:space="preserve">comparison with a naïve implementation, using the standard library function </w:t>
-      </w:r>
-      <w:proofErr w:type="spellStart"/>
-      <w:r>
-        <w:t>qsort</w:t>
-      </w:r>
-      <w:proofErr w:type="spellEnd"/>
-      <w:r>
-        <w:t xml:space="preserve"> to</w:t>
+        <w:t>comparison with a naïve implementation, using the standard library function qsort to</w:t>
       </w:r>
       <w:r>
         <w:t xml:space="preserve"> retriev</w:t>
@@ -412,15 +377,7 @@
         <w:t>e</w:t>
       </w:r>
       <w:r>
-        <w:t xml:space="preserve"> the </w:t>
-      </w:r>
-      <w:proofErr w:type="spellStart"/>
-      <w:r>
-        <w:t>i-th</w:t>
-      </w:r>
-      <w:proofErr w:type="spellEnd"/>
-      <w:r>
-        <w:t xml:space="preserve"> element </w:t>
+        <w:t xml:space="preserve"> the i-th element </w:t>
       </w:r>
       <w:r>
         <w:t>(</w:t>
@@ -474,15 +431,7 @@
     </w:p>
     <w:p>
       <w:r>
-        <w:t xml:space="preserve">We run 3 separate benchmarks, the first for the deterministic select implementation, the second for the random select implementation and the third for a naïve implementation using </w:t>
-      </w:r>
-      <w:proofErr w:type="spellStart"/>
-      <w:r>
-        <w:t>qsort</w:t>
-      </w:r>
-      <w:proofErr w:type="spellEnd"/>
-      <w:r>
-        <w:t>.</w:t>
+        <w:t>We run 3 separate benchmarks, the first for the deterministic select implementation, the second for the random select implementation and the third for a naïve implementation using qsort.</w:t>
       </w:r>
     </w:p>
     <w:p>
@@ -492,34 +441,13 @@
     </w:p>
     <w:p>
       <w:r>
-        <w:t xml:space="preserve">Additionally, we test by generating a random array for each benchmarking iteration (so by moving the generation inside the loop and </w:t>
-      </w:r>
-      <w:proofErr w:type="spellStart"/>
-      <w:r>
-        <w:t>stopping+resuming</w:t>
-      </w:r>
-      <w:proofErr w:type="spellEnd"/>
-      <w:r>
-        <w:t xml:space="preserve"> the timer just before and after it). This is because we do not want our measurements to be influenced by a ‘lucky’ or ‘unlucky’ generation of a single random array, which would make it so a specific </w:t>
-      </w:r>
-      <w:r>
-        <w:t>array size (</w:t>
-      </w:r>
-      <w:proofErr w:type="spellStart"/>
-      <w:r>
-        <w:t>eg</w:t>
-      </w:r>
-      <w:proofErr w:type="spellEnd"/>
-      <w:r>
-        <w:t xml:space="preserve"> </w:t>
-      </w:r>
-      <w:proofErr w:type="spellStart"/>
-      <w:r>
-        <w:t>BM_select</w:t>
-      </w:r>
-      <w:proofErr w:type="spellEnd"/>
-      <w:r>
-        <w:t>/8192</w:t>
+        <w:t xml:space="preserve">Additionally, we test by generating a random array for each benchmarking iteration (so by moving the generation inside the loop and stopping+resuming the timer just before and after it). This is because we do not want our measurements to be influenced by a ‘lucky’ or ‘unlucky’ generation of a single random array, which would make it so a specific </w:t>
+      </w:r>
+      <w:r>
+        <w:t xml:space="preserve">array size (eg </w:t>
+      </w:r>
+      <w:r>
+        <w:t>BM_select/8192</w:t>
       </w:r>
       <w:r>
         <w:t>) would perform all iterations with said array and end up with a time which is much higher or much lower compared to an expected average run and mess with the complexity calculation.</w:t>
@@ -527,23 +455,7 @@
     </w:p>
     <w:p>
       <w:r>
-        <w:t xml:space="preserve">We also use manual timing as </w:t>
-      </w:r>
-      <w:proofErr w:type="spellStart"/>
-      <w:r>
-        <w:t>PauseTiming</w:t>
-      </w:r>
-      <w:proofErr w:type="spellEnd"/>
-      <w:r>
-        <w:t>/</w:t>
-      </w:r>
-      <w:proofErr w:type="spellStart"/>
-      <w:r>
-        <w:t>ResumeTiming</w:t>
-      </w:r>
-      <w:proofErr w:type="spellEnd"/>
-      <w:r>
-        <w:t xml:space="preserve"> seem to have a bit of overhead, even if it doesn’t seem to influence the complexity calculation, but just increase the times a bit.</w:t>
+        <w:t>We also use manual timing as PauseTiming/ResumeTiming seem to have a bit of overhead, even if it doesn’t seem to influence the complexity calculation, but just increase the times a bit.</w:t>
       </w:r>
     </w:p>
     <w:p>
@@ -597,10 +509,10 @@
         <w:t xml:space="preserve"> in all the benchmarks</w:t>
       </w:r>
       <w:r>
-        <w:t xml:space="preserve"> (</w:t>
-      </w:r>
-      <w:r>
-        <w:t>~32</w:t>
+        <w:t xml:space="preserve"> (~3</w:t>
+      </w:r>
+      <w:r>
+        <w:t>3</w:t>
       </w:r>
       <w:r>
         <w:t>N)</w:t>
@@ -616,36 +528,20 @@
         <w:t>we also obtain Linear Time Complexity</w:t>
       </w:r>
       <w:r>
-        <w:t xml:space="preserve"> (</w:t>
-      </w:r>
-      <w:r>
-        <w:t>~28</w:t>
+        <w:t xml:space="preserve"> (~</w:t>
+      </w:r>
+      <w:r>
+        <w:t>15N</w:t>
       </w:r>
       <w:r>
         <w:t xml:space="preserve">), as we benchmarking the average case and not the worst one. </w:t>
       </w:r>
       <w:r>
         <w:br/>
-        <w:t xml:space="preserve">The </w:t>
-      </w:r>
-      <w:proofErr w:type="spellStart"/>
-      <w:r>
-        <w:t>qsort</w:t>
-      </w:r>
-      <w:proofErr w:type="spellEnd"/>
-      <w:r>
-        <w:t xml:space="preserve"> is there just </w:t>
-      </w:r>
-      <w:r>
-        <w:t xml:space="preserve">for comparison (it should have a </w:t>
-      </w:r>
-      <w:proofErr w:type="spellStart"/>
-      <w:r>
-        <w:t>nlogn</w:t>
-      </w:r>
-      <w:proofErr w:type="spellEnd"/>
-      <w:r>
-        <w:t xml:space="preserve"> complexity in the average case)</w:t>
+        <w:t xml:space="preserve">The qsort is there just </w:t>
+      </w:r>
+      <w:r>
+        <w:t>for comparison (it should have a nlogn complexity in the average case)</w:t>
       </w:r>
       <w:r>
         <w:t>.</w:t>
@@ -668,10 +564,10 @@
           <w:noProof/>
         </w:rPr>
         <w:drawing>
-          <wp:inline distT="0" distB="0" distL="0" distR="0" wp14:anchorId="5692F925" wp14:editId="6ADE870D">
+          <wp:inline distT="0" distB="0" distL="0" distR="0" wp14:anchorId="3A1B726E" wp14:editId="34209C81">
             <wp:extent cx="6645910" cy="3964305"/>
             <wp:effectExtent l="0" t="0" r="2540" b="0"/>
-            <wp:docPr id="528796099" name="Immagine 1" descr="Immagine che contiene testo, linea, diagramma, Diagramma&#10;&#10;Descrizione generata automaticamente"/>
+            <wp:docPr id="1681731816" name="Immagine 1" descr="Immagine che contiene testo, linea, diagramma, Diagramma&#10;&#10;Descrizione generata automaticamente"/>
             <wp:cNvGraphicFramePr>
               <a:graphicFrameLocks xmlns:a="http://schemas.openxmlformats.org/drawingml/2006/main" noChangeAspect="1"/>
             </wp:cNvGraphicFramePr>
@@ -679,7 +575,7 @@
               <a:graphicData uri="http://schemas.openxmlformats.org/drawingml/2006/picture">
                 <pic:pic xmlns:pic="http://schemas.openxmlformats.org/drawingml/2006/picture">
                   <pic:nvPicPr>
-                    <pic:cNvPr id="528796099" name="Immagine 1" descr="Immagine che contiene testo, linea, diagramma, Diagramma&#10;&#10;Descrizione generata automaticamente"/>
+                    <pic:cNvPr id="1681731816" name="Immagine 1" descr="Immagine che contiene testo, linea, diagramma, Diagramma&#10;&#10;Descrizione generata automaticamente"/>
                     <pic:cNvPicPr>
                       <a:picLocks noChangeAspect="1" noChangeArrowheads="1"/>
                     </pic:cNvPicPr>
@@ -738,10 +634,7 @@
         <w:t xml:space="preserve"> </w:t>
       </w:r>
       <w:r>
-        <w:t xml:space="preserve">version </w:t>
-      </w:r>
-      <w:r>
-        <w:t>are l</w:t>
+        <w:t>version are l</w:t>
       </w:r>
       <w:r>
         <w:t>inear time,</w:t>
@@ -806,7 +699,6 @@
       <w:r>
         <w:t xml:space="preserve">If the function is called with </w:t>
       </w:r>
-      <w:proofErr w:type="spellStart"/>
       <w:r>
         <w:rPr>
           <w:rFonts w:asciiTheme="majorHAnsi" w:eastAsiaTheme="majorEastAsia" w:hAnsiTheme="majorHAnsi" w:cstheme="majorBidi"/>
@@ -825,7 +717,6 @@
         </w:rPr>
         <w:t>n</w:t>
       </w:r>
-      <w:proofErr w:type="spellEnd"/>
       <w:r>
         <w:rPr>
           <w:rFonts w:asciiTheme="majorHAnsi" w:eastAsiaTheme="majorEastAsia" w:hAnsiTheme="majorHAnsi" w:cstheme="majorBidi"/>
@@ -872,15 +763,7 @@
         <w:t>required rank</w:t>
       </w:r>
       <w:r>
-        <w:t xml:space="preserve"> over a small array by using the </w:t>
-      </w:r>
-      <w:proofErr w:type="spellStart"/>
-      <w:r>
-        <w:t>qsort</w:t>
-      </w:r>
-      <w:proofErr w:type="spellEnd"/>
-      <w:r>
-        <w:t xml:space="preserve"> algorithm to find it</w:t>
+        <w:t xml:space="preserve"> over a small array by using the qsort algorithm to find it</w:t>
       </w:r>
       <w:r>
         <w:t>, as the algorithm wouldn’t otherwise work.</w:t>
@@ -964,15 +847,7 @@
     </w:p>
     <w:p>
       <w:r>
-        <w:t xml:space="preserve">We use the standard library function ‘rand()’ to generate random numbers. This function needs to be appropriately seeded beforehand by calling </w:t>
-      </w:r>
-      <w:proofErr w:type="spellStart"/>
-      <w:r>
-        <w:t>srand</w:t>
-      </w:r>
-      <w:proofErr w:type="spellEnd"/>
-      <w:r>
-        <w:t>(seed), which is not done inside the function in order to follow C conventions.</w:t>
+        <w:t>We use the standard library function ‘rand()’ to generate random numbers. This function needs to be appropriately seeded beforehand by calling srand(seed), which is not done inside the function in order to follow C conventions.</w:t>
       </w:r>
       <w:r>
         <w:br/>
@@ -2034,6 +1909,7 @@
   <w:style w:type="character" w:default="1" w:styleId="Carpredefinitoparagrafo">
     <w:name w:val="Default Paragraph Font"/>
     <w:uiPriority w:val="1"/>
+    <w:semiHidden/>
     <w:unhideWhenUsed/>
   </w:style>
   <w:style w:type="table" w:default="1" w:styleId="Tabellanormale">

</xml_diff>

<commit_message>
Update report and notebook template
</commit_message>
<xml_diff>
--- a/Challenge1 Report.docx
+++ b/Challenge1 Report.docx
@@ -506,13 +506,13 @@
         <w:t xml:space="preserve"> Time Complexity</w:t>
       </w:r>
       <w:r>
-        <w:t xml:space="preserve"> in all the benchmarks</w:t>
-      </w:r>
-      <w:r>
-        <w:t xml:space="preserve"> (~3</w:t>
-      </w:r>
-      <w:r>
-        <w:t>3</w:t>
+        <w:t xml:space="preserve"> </w:t>
+      </w:r>
+      <w:r>
+        <w:t>(~</w:t>
+      </w:r>
+      <w:r>
+        <w:t>16</w:t>
       </w:r>
       <w:r>
         <w:t>N)</w:t>
@@ -531,10 +531,22 @@
         <w:t xml:space="preserve"> (~</w:t>
       </w:r>
       <w:r>
-        <w:t>15N</w:t>
-      </w:r>
-      <w:r>
-        <w:t xml:space="preserve">), as we benchmarking the average case and not the worst one. </w:t>
+        <w:t>1</w:t>
+      </w:r>
+      <w:r>
+        <w:t>3</w:t>
+      </w:r>
+      <w:r>
+        <w:t>N</w:t>
+      </w:r>
+      <w:r>
+        <w:t>), as we</w:t>
+      </w:r>
+      <w:r>
+        <w:t xml:space="preserve"> are</w:t>
+      </w:r>
+      <w:r>
+        <w:t xml:space="preserve"> benchmarking the average case and not the worst one. </w:t>
       </w:r>
       <w:r>
         <w:br/>
@@ -564,10 +576,10 @@
           <w:noProof/>
         </w:rPr>
         <w:drawing>
-          <wp:inline distT="0" distB="0" distL="0" distR="0" wp14:anchorId="3A1B726E" wp14:editId="34209C81">
+          <wp:inline distT="0" distB="0" distL="0" distR="0" wp14:anchorId="4C82E1C8" wp14:editId="57E01691">
             <wp:extent cx="6645910" cy="3964305"/>
             <wp:effectExtent l="0" t="0" r="2540" b="0"/>
-            <wp:docPr id="1681731816" name="Immagine 1" descr="Immagine che contiene testo, linea, diagramma, Diagramma&#10;&#10;Descrizione generata automaticamente"/>
+            <wp:docPr id="1141254796" name="Immagine 1" descr="Immagine che contiene testo, linea, diagramma, Diagramma&#10;&#10;Descrizione generata automaticamente"/>
             <wp:cNvGraphicFramePr>
               <a:graphicFrameLocks xmlns:a="http://schemas.openxmlformats.org/drawingml/2006/main" noChangeAspect="1"/>
             </wp:cNvGraphicFramePr>
@@ -575,7 +587,7 @@
               <a:graphicData uri="http://schemas.openxmlformats.org/drawingml/2006/picture">
                 <pic:pic xmlns:pic="http://schemas.openxmlformats.org/drawingml/2006/picture">
                   <pic:nvPicPr>
-                    <pic:cNvPr id="1681731816" name="Immagine 1" descr="Immagine che contiene testo, linea, diagramma, Diagramma&#10;&#10;Descrizione generata automaticamente"/>
+                    <pic:cNvPr id="1141254796" name="Immagine 1" descr="Immagine che contiene testo, linea, diagramma, Diagramma&#10;&#10;Descrizione generata automaticamente"/>
                     <pic:cNvPicPr>
                       <a:picLocks noChangeAspect="1" noChangeArrowheads="1"/>
                     </pic:cNvPicPr>

</xml_diff>